<commit_message>
Presentación avance ADS 15/09/2021
</commit_message>
<xml_diff>
--- a/Plantilla-Modelamiento de Negocio.docx
+++ b/Plantilla-Modelamiento de Negocio.docx
@@ -119,6 +119,7 @@
           <w:lang w:val="es-PE"/>
         </w:rPr>
       </w:pPr>
+      <w:proofErr w:type="gramStart"/>
       <w:r>
         <w:rPr>
           <w:rFonts w:ascii="Verdana" w:eastAsia="MS Mincho" w:hAnsi="Verdana" w:cs="Arial"/>
@@ -126,8 +127,10 @@
           <w:szCs w:val="72"/>
           <w:lang w:val="es-PE"/>
         </w:rPr>
-        <w:t>Versión  &lt;x.y.z</w:t>
-      </w:r>
+        <w:t>Versión  &lt;</w:t>
+      </w:r>
+      <w:proofErr w:type="spellStart"/>
+      <w:proofErr w:type="gramEnd"/>
       <w:r>
         <w:rPr>
           <w:rFonts w:ascii="Verdana" w:eastAsia="MS Mincho" w:hAnsi="Verdana" w:cs="Arial"/>
@@ -135,20 +138,18 @@
           <w:szCs w:val="72"/>
           <w:lang w:val="es-PE"/>
         </w:rPr>
-        <w:t>&gt;</w:t>
-      </w:r>
-    </w:p>
-    <w:p>
-      <w:pPr>
-        <w:pStyle w:val="Textoindependiente"/>
-        <w:jc w:val="right"/>
+        <w:t>x.y.z</w:t>
+      </w:r>
+      <w:proofErr w:type="spellEnd"/>
+      <w:r>
         <w:rPr>
           <w:rFonts w:ascii="Verdana" w:eastAsia="MS Mincho" w:hAnsi="Verdana" w:cs="Arial"/>
           <w:sz w:val="32"/>
           <w:szCs w:val="72"/>
           <w:lang w:val="es-PE"/>
         </w:rPr>
-      </w:pPr>
+        <w:t>&gt;</w:t>
+      </w:r>
     </w:p>
     <w:p>
       <w:pPr>
@@ -161,26 +162,56 @@
           <w:lang w:val="es-PE"/>
         </w:rPr>
       </w:pPr>
-      <w:r>
+    </w:p>
+    <w:p>
+      <w:pPr>
+        <w:pStyle w:val="Textoindependiente"/>
+        <w:jc w:val="right"/>
         <w:rPr>
           <w:rFonts w:ascii="Verdana" w:eastAsia="MS Mincho" w:hAnsi="Verdana" w:cs="Arial"/>
           <w:sz w:val="32"/>
           <w:szCs w:val="72"/>
           <w:lang w:val="es-PE"/>
         </w:rPr>
-        <w:t>[Nombre del proyecto]</w:t>
-      </w:r>
-    </w:p>
-    <w:p>
-      <w:pPr>
-        <w:pStyle w:val="Textoindependiente"/>
-        <w:jc w:val="right"/>
+      </w:pPr>
+      <w:r>
         <w:rPr>
           <w:rFonts w:ascii="Verdana" w:eastAsia="MS Mincho" w:hAnsi="Verdana" w:cs="Arial"/>
           <w:sz w:val="32"/>
           <w:szCs w:val="72"/>
           <w:lang w:val="es-PE"/>
         </w:rPr>
+        <w:t>[</w:t>
+      </w:r>
+      <w:r>
+        <w:rPr>
+          <w:rFonts w:ascii="Verdana" w:eastAsia="MS Mincho" w:hAnsi="Verdana" w:cs="Arial"/>
+          <w:sz w:val="32"/>
+          <w:szCs w:val="72"/>
+          <w:lang w:val="es-PE"/>
+        </w:rPr>
+        <w:t>REQUERIMIENTO DE BIENES EXISTENTES EN ALMACÉN</w:t>
+      </w:r>
+      <w:r>
+        <w:rPr>
+          <w:rFonts w:ascii="Verdana" w:eastAsia="MS Mincho" w:hAnsi="Verdana" w:cs="Arial"/>
+          <w:sz w:val="32"/>
+          <w:szCs w:val="72"/>
+          <w:lang w:val="es-PE"/>
+        </w:rPr>
+        <w:t>]</w:t>
+      </w:r>
+    </w:p>
+    <w:p>
+      <w:pPr>
+        <w:pStyle w:val="Textoindependiente"/>
+        <w:jc w:val="right"/>
+        <w:rPr>
+          <w:rFonts w:ascii="Verdana" w:eastAsia="MS Mincho" w:hAnsi="Verdana" w:cs="Arial"/>
+          <w:sz w:val="32"/>
+          <w:szCs w:val="72"/>
+          <w:lang w:val="es-PE"/>
+        </w:rPr>
       </w:pPr>
     </w:p>
     <w:p>
@@ -191,6 +222,35 @@
           <w:lang w:val="es-PE"/>
         </w:rPr>
       </w:pPr>
+    </w:p>
+    <w:p>
+      <w:pPr>
+        <w:pStyle w:val="Textoindependiente"/>
+        <w:rPr>
+          <w:rFonts w:ascii="Verdana" w:eastAsia="MS Mincho" w:hAnsi="Verdana" w:cs="Arial"/>
+          <w:sz w:val="32"/>
+          <w:szCs w:val="72"/>
+          <w:lang w:val="es-PE"/>
+        </w:rPr>
+      </w:pPr>
+      <w:r>
+        <w:rPr>
+          <w:rFonts w:ascii="Verdana" w:eastAsia="MS Mincho" w:hAnsi="Verdana" w:cs="Arial"/>
+          <w:sz w:val="32"/>
+          <w:szCs w:val="72"/>
+          <w:lang w:val="es-PE"/>
+        </w:rPr>
+        <w:t>Integrantes</w:t>
+      </w:r>
+      <w:r>
+        <w:rPr>
+          <w:rFonts w:ascii="Verdana" w:eastAsia="MS Mincho" w:hAnsi="Verdana" w:cs="Arial"/>
+          <w:sz w:val="32"/>
+          <w:szCs w:val="72"/>
+          <w:lang w:val="es-PE"/>
+        </w:rPr>
+        <w:t xml:space="preserve"> </w:t>
+      </w:r>
     </w:p>
     <w:p>
       <w:pPr>
@@ -210,7 +270,7 @@
           <w:szCs w:val="72"/>
           <w:lang w:val="es-PE"/>
         </w:rPr>
-        <w:t>Integrantes</w:t>
+        <w:t>[</w:t>
       </w:r>
       <w:r>
         <w:rPr>
@@ -219,8 +279,9 @@
           <w:szCs w:val="72"/>
           <w:lang w:val="es-PE"/>
         </w:rPr>
-        <w:t xml:space="preserve"> [  </w:t>
-      </w:r>
+        <w:t xml:space="preserve">Edith Rita Flores </w:t>
+      </w:r>
+      <w:proofErr w:type="spellStart"/>
       <w:r>
         <w:rPr>
           <w:rFonts w:ascii="Verdana" w:eastAsia="MS Mincho" w:hAnsi="Verdana" w:cs="Arial"/>
@@ -228,8 +289,9 @@
           <w:szCs w:val="72"/>
           <w:lang w:val="es-PE"/>
         </w:rPr>
-        <w:t>hola</w:t>
-      </w:r>
+        <w:t>Tacca</w:t>
+      </w:r>
+      <w:proofErr w:type="spellEnd"/>
       <w:r>
         <w:rPr>
           <w:rFonts w:ascii="Verdana" w:eastAsia="MS Mincho" w:hAnsi="Verdana" w:cs="Arial"/>
@@ -237,41 +299,38 @@
           <w:szCs w:val="72"/>
           <w:lang w:val="es-PE"/>
         </w:rPr>
-        <w:t xml:space="preserve">                   ]</w:t>
-      </w:r>
-    </w:p>
-    <w:p>
-      <w:pPr>
-        <w:pStyle w:val="Ttulodendice"/>
-        <w:jc w:val="right"/>
+        <w:t xml:space="preserve">               </w:t>
+      </w:r>
+      <w:r>
         <w:rPr>
           <w:rFonts w:ascii="Verdana" w:eastAsia="MS Mincho" w:hAnsi="Verdana" w:cs="Arial"/>
           <w:sz w:val="32"/>
           <w:szCs w:val="72"/>
           <w:lang w:val="es-PE"/>
         </w:rPr>
-      </w:pPr>
-      <w:r>
+        <w:t>]</w:t>
+      </w:r>
+    </w:p>
+    <w:p>
+      <w:pPr>
+        <w:pStyle w:val="Ttulodendice"/>
+        <w:jc w:val="right"/>
         <w:rPr>
           <w:rFonts w:ascii="Verdana" w:eastAsia="MS Mincho" w:hAnsi="Verdana" w:cs="Arial"/>
           <w:sz w:val="32"/>
           <w:szCs w:val="72"/>
           <w:lang w:val="es-PE"/>
         </w:rPr>
-        <w:t>[                     ]</w:t>
-      </w:r>
-    </w:p>
-    <w:p>
-      <w:pPr>
-        <w:pStyle w:val="Ttulodendice"/>
-        <w:jc w:val="right"/>
+      </w:pPr>
+      <w:r>
         <w:rPr>
           <w:rFonts w:ascii="Verdana" w:eastAsia="MS Mincho" w:hAnsi="Verdana" w:cs="Arial"/>
           <w:sz w:val="32"/>
           <w:szCs w:val="72"/>
           <w:lang w:val="es-PE"/>
         </w:rPr>
-      </w:pPr>
+        <w:t>[</w:t>
+      </w:r>
       <w:r>
         <w:rPr>
           <w:rFonts w:ascii="Verdana" w:eastAsia="MS Mincho" w:hAnsi="Verdana" w:cs="Arial"/>
@@ -279,16 +338,9 @@
           <w:szCs w:val="72"/>
           <w:lang w:val="es-PE"/>
         </w:rPr>
-        <w:t>[                     ]</w:t>
-      </w:r>
-    </w:p>
-    <w:p>
-      <w:pPr>
-        <w:jc w:val="right"/>
-        <w:rPr>
-          <w:lang w:val="es-PE" w:eastAsia="en-US"/>
-        </w:rPr>
-      </w:pPr>
+        <w:t xml:space="preserve">Jesús </w:t>
+      </w:r>
+      <w:proofErr w:type="spellStart"/>
       <w:r>
         <w:rPr>
           <w:rFonts w:ascii="Verdana" w:eastAsia="MS Mincho" w:hAnsi="Verdana" w:cs="Arial"/>
@@ -296,7 +348,65 @@
           <w:szCs w:val="72"/>
           <w:lang w:val="es-PE"/>
         </w:rPr>
-        <w:t>[                     ]</w:t>
+        <w:t>Hipolito</w:t>
+      </w:r>
+      <w:proofErr w:type="spellEnd"/>
+      <w:r>
+        <w:rPr>
+          <w:rFonts w:ascii="Verdana" w:eastAsia="MS Mincho" w:hAnsi="Verdana" w:cs="Arial"/>
+          <w:sz w:val="32"/>
+          <w:szCs w:val="72"/>
+          <w:lang w:val="es-PE"/>
+        </w:rPr>
+        <w:t xml:space="preserve"> Aguirre Hinostroza</w:t>
+      </w:r>
+      <w:r>
+        <w:rPr>
+          <w:rFonts w:ascii="Verdana" w:eastAsia="MS Mincho" w:hAnsi="Verdana" w:cs="Arial"/>
+          <w:sz w:val="32"/>
+          <w:szCs w:val="72"/>
+          <w:lang w:val="es-PE"/>
+        </w:rPr>
+        <w:t>]</w:t>
+      </w:r>
+    </w:p>
+    <w:p>
+      <w:pPr>
+        <w:pStyle w:val="Ttulodendice"/>
+        <w:jc w:val="right"/>
+        <w:rPr>
+          <w:rFonts w:ascii="Verdana" w:eastAsia="MS Mincho" w:hAnsi="Verdana" w:cs="Arial"/>
+          <w:sz w:val="32"/>
+          <w:szCs w:val="72"/>
+          <w:lang w:val="es-PE"/>
+        </w:rPr>
+      </w:pPr>
+      <w:r>
+        <w:rPr>
+          <w:rFonts w:ascii="Verdana" w:eastAsia="MS Mincho" w:hAnsi="Verdana" w:cs="Arial"/>
+          <w:sz w:val="32"/>
+          <w:szCs w:val="72"/>
+          <w:lang w:val="es-PE"/>
+        </w:rPr>
+        <w:t>[</w:t>
+      </w:r>
+      <w:r>
+        <w:rPr>
+          <w:rFonts w:ascii="Verdana" w:eastAsia="MS Mincho" w:hAnsi="Verdana" w:cs="Arial"/>
+          <w:sz w:val="32"/>
+          <w:szCs w:val="72"/>
+          <w:lang w:val="es-PE"/>
+        </w:rPr>
+        <w:t xml:space="preserve">José Gutierrez Quecaño              </w:t>
+      </w:r>
+      <w:r>
+        <w:rPr>
+          <w:rFonts w:ascii="Verdana" w:eastAsia="MS Mincho" w:hAnsi="Verdana" w:cs="Arial"/>
+          <w:sz w:val="32"/>
+          <w:szCs w:val="72"/>
+          <w:lang w:val="es-PE"/>
+        </w:rPr>
+        <w:t>]</w:t>
       </w:r>
     </w:p>
     <w:p/>
@@ -330,69 +440,6 @@
     </w:p>
     <w:p/>
     <w:p/>
-    <w:p>
-      <w:pPr>
-        <w:pStyle w:val="Ttulodendice"/>
-        <w:jc w:val="both"/>
-        <w:rPr>
-          <w:lang w:val="es-ES"/>
-        </w:rPr>
-      </w:pPr>
-    </w:p>
-    <w:p>
-      <w:pPr>
-        <w:pStyle w:val="MEsqNum"/>
-        <w:numPr>
-          <w:ilvl w:val="0"/>
-          <w:numId w:val="0"/>
-        </w:numPr>
-        <w:rPr>
-          <w:i/>
-          <w:color w:val="0000FF"/>
-          <w:szCs w:val="20"/>
-        </w:rPr>
-      </w:pPr>
-      <w:r>
-        <w:rPr>
-          <w:i/>
-          <w:color w:val="0000FF"/>
-          <w:szCs w:val="20"/>
-        </w:rPr>
-        <w:t xml:space="preserve">[Este documento es la plantilla base para </w:t>
-      </w:r>
-      <w:r>
-        <w:rPr>
-          <w:i/>
-          <w:color w:val="0000FF"/>
-          <w:szCs w:val="20"/>
-        </w:rPr>
-        <w:t xml:space="preserve">elaborar el documento </w:t>
-      </w:r>
-      <w:r>
-        <w:rPr>
-          <w:i/>
-          <w:color w:val="0000FF"/>
-          <w:szCs w:val="20"/>
-        </w:rPr>
-        <w:t>Modelamiento de Negocio</w:t>
-      </w:r>
-      <w:r>
-        <w:rPr>
-          <w:i/>
-          <w:color w:val="0000FF"/>
-          <w:szCs w:val="20"/>
-        </w:rPr>
-        <w:t>. Los textos que aparecen entre paréntesis rectos son explicaciones de que debe contener cada sección. Dichos textos se deben seleccionar y sustituir por el contenido que corresponda. En caso que alguna de las secciones del presente documento no aplique a su proyecto pueden usarse las frases “No hay cambios”, “No hay impacto en esta sección”, “La solución que se está implementando no tiene impacto en esta sección”, “No aplican para el proyecto” (No borrar secciones del documento)</w:t>
-      </w:r>
-      <w:r>
-        <w:rPr>
-          <w:i/>
-          <w:color w:val="0000FF"/>
-          <w:szCs w:val="20"/>
-        </w:rPr>
-        <w:t>]</w:t>
-      </w:r>
-    </w:p>
     <w:p>
       <w:pPr>
         <w:pStyle w:val="MEsqNum"/>
@@ -701,8 +748,20 @@
                 <w:sz w:val="20"/>
                 <w:lang w:val="es-PE"/>
               </w:rPr>
-              <w:t>&lt;x.y.z</w:t>
+              <w:t>&lt;</w:t>
             </w:r>
+            <w:proofErr w:type="spellStart"/>
+            <w:r>
+              <w:rPr>
+                <w:rFonts w:ascii="Verdana" w:hAnsi="Verdana"/>
+                <w:b w:val="0"/>
+                <w:color w:val="0000FF"/>
+                <w:sz w:val="20"/>
+                <w:lang w:val="es-PE"/>
+              </w:rPr>
+              <w:t>x.y.z</w:t>
+            </w:r>
+            <w:proofErr w:type="spellEnd"/>
             <w:r>
               <w:rPr>
                 <w:rFonts w:ascii="Verdana" w:hAnsi="Verdana"/>
@@ -10472,6 +10531,7 @@
     <w:lsdException w:name="HTML Sample" w:semiHidden="1" w:unhideWhenUsed="1"/>
     <w:lsdException w:name="HTML Typewriter" w:semiHidden="1" w:unhideWhenUsed="1"/>
     <w:lsdException w:name="HTML Variable" w:semiHidden="1" w:unhideWhenUsed="1"/>
+    <w:lsdException w:name="Normal Table" w:semiHidden="1" w:unhideWhenUsed="1"/>
     <w:lsdException w:name="annotation subject" w:semiHidden="1" w:unhideWhenUsed="1"/>
     <w:lsdException w:name="No List" w:semiHidden="1" w:unhideWhenUsed="1"/>
     <w:lsdException w:name="Outline List 1" w:semiHidden="1" w:unhideWhenUsed="1"/>
@@ -10514,8 +10574,11 @@
     <w:lsdException w:name="Table Contemporary" w:semiHidden="1" w:unhideWhenUsed="1"/>
     <w:lsdException w:name="Table Elegant" w:semiHidden="1" w:unhideWhenUsed="1"/>
     <w:lsdException w:name="Table Professional" w:semiHidden="1" w:unhideWhenUsed="1"/>
+    <w:lsdException w:name="Table Subtle 1" w:semiHidden="1" w:unhideWhenUsed="1"/>
     <w:lsdException w:name="Table Subtle 2" w:semiHidden="1" w:unhideWhenUsed="1"/>
     <w:lsdException w:name="Table Web 1" w:semiHidden="1" w:unhideWhenUsed="1"/>
+    <w:lsdException w:name="Table Web 2" w:semiHidden="1" w:unhideWhenUsed="1"/>
+    <w:lsdException w:name="Table Web 3" w:semiHidden="1" w:unhideWhenUsed="1"/>
     <w:lsdException w:name="Balloon Text" w:semiHidden="1" w:unhideWhenUsed="1"/>
     <w:lsdException w:name="Table Theme" w:semiHidden="1" w:unhideWhenUsed="1"/>
     <w:lsdException w:name="Placeholder Text" w:semiHidden="1" w:uiPriority="99"/>

</xml_diff>